<commit_message>
Ajout Tests Game et commencement Player. Ajout images pour test Game.
</commit_message>
<xml_diff>
--- a/Genie_logiciel/Charte Produit.docx
+++ b/Genie_logiciel/Charte Produit.docx
@@ -79,15 +79,10 @@
               <w:t>Pour</w:t>
             </w:r>
             <w:r>
-              <w:t xml:space="preserve"> les organisateurs de tournoi </w:t>
-            </w:r>
-            <w:proofErr w:type="spellStart"/>
-            <w:r>
-              <w:t>e-sport</w:t>
-            </w:r>
-            <w:proofErr w:type="spellEnd"/>
-            <w:r>
-              <w:t xml:space="preserve"> </w:t>
+              <w:t xml:space="preserve"> les </w:t>
+            </w:r>
+            <w:r>
+              <w:t xml:space="preserve">professeurs </w:t>
             </w:r>
             <w:r>
               <w:rPr>
@@ -96,7 +91,10 @@
               <w:t xml:space="preserve">qui </w:t>
             </w:r>
             <w:r>
-              <w:t>veulent un outil de gestion simple et efficace</w:t>
+              <w:t xml:space="preserve">nous demande de réaliser un projet afin de pouvoir </w:t>
+            </w:r>
+            <w:r>
+              <w:t>réaliser ce que l’on a fait pendant le cours</w:t>
             </w:r>
           </w:p>
           <w:p>
@@ -128,6 +126,12 @@
             </w:r>
             <w:r>
               <w:t xml:space="preserve"> des résultats du tournoi</w:t>
+            </w:r>
+            <w:r>
+              <w:t xml:space="preserve"> ainsi qu’utiliser le modèle MVC</w:t>
+            </w:r>
+            <w:r>
+              <w:t xml:space="preserve"> et réaliser tous les diagrammes UML. </w:t>
             </w:r>
           </w:p>
           <w:p>
@@ -238,7 +242,7 @@
               </w:numPr>
             </w:pPr>
             <w:r>
-              <w:t xml:space="preserve">Les organisateurs de tournoi </w:t>
+              <w:t>Les professeurs</w:t>
             </w:r>
           </w:p>
           <w:p>
@@ -250,13 +254,8 @@
               </w:numPr>
             </w:pPr>
             <w:r>
-              <w:t xml:space="preserve">Les joueurs </w:t>
-            </w:r>
-            <w:proofErr w:type="spellStart"/>
-            <w:r>
-              <w:t>E-sport</w:t>
-            </w:r>
-            <w:proofErr w:type="spellEnd"/>
+              <w:t xml:space="preserve">Les organisateurs de tournoi </w:t>
+            </w:r>
           </w:p>
           <w:p>
             <w:pPr>
@@ -267,7 +266,24 @@
               </w:numPr>
             </w:pPr>
             <w:r>
-              <w:t xml:space="preserve">Les structures </w:t>
+              <w:t xml:space="preserve">Les joueurs </w:t>
+            </w:r>
+            <w:proofErr w:type="spellStart"/>
+            <w:r>
+              <w:t>E-sport</w:t>
+            </w:r>
+            <w:proofErr w:type="spellEnd"/>
+          </w:p>
+          <w:p>
+            <w:pPr>
+              <w:pStyle w:val="Paragraphedeliste"/>
+              <w:numPr>
+                <w:ilvl w:val="0"/>
+                <w:numId w:val="1"/>
+              </w:numPr>
+            </w:pPr>
+            <w:r>
+              <w:t>Les structures</w:t>
             </w:r>
           </w:p>
           <w:p>
@@ -356,19 +372,10 @@
               </w:numPr>
             </w:pPr>
             <w:r>
-              <w:t xml:space="preserve">Permettre </w:t>
-            </w:r>
-            <w:r>
-              <w:t xml:space="preserve">de </w:t>
-            </w:r>
-            <w:r>
-              <w:t>classer les joueurs, rentrer les points, classer les équipes, classer les structures</w:t>
-            </w:r>
-            <w:r>
-              <w:t>, générer l’arbre de tourno</w:t>
-            </w:r>
-            <w:r>
-              <w:t>i</w:t>
+              <w:t>Permettre d’utilise</w:t>
+            </w:r>
+            <w:r>
+              <w:t xml:space="preserve">r le MVC. </w:t>
             </w:r>
           </w:p>
           <w:p>
@@ -380,7 +387,51 @@
               </w:numPr>
             </w:pPr>
             <w:r>
+              <w:t>Définir les différents diagrammes UML.</w:t>
+            </w:r>
+            <w:bookmarkStart w:id="0" w:name="_GoBack"/>
+            <w:bookmarkEnd w:id="0"/>
+          </w:p>
+          <w:p>
+            <w:pPr>
+              <w:pStyle w:val="Paragraphedeliste"/>
+              <w:numPr>
+                <w:ilvl w:val="0"/>
+                <w:numId w:val="2"/>
+              </w:numPr>
+            </w:pPr>
+            <w:r>
+              <w:t xml:space="preserve">Permettre </w:t>
+            </w:r>
+            <w:r>
+              <w:t xml:space="preserve">de </w:t>
+            </w:r>
+            <w:r>
+              <w:t>classer les joueurs, rentrer les points, classer les équipes, classer les structures</w:t>
+            </w:r>
+            <w:r>
+              <w:t>, générer l’arbre de tourno</w:t>
+            </w:r>
+            <w:r>
+              <w:t>i</w:t>
+            </w:r>
+            <w:r>
+              <w:t>.</w:t>
+            </w:r>
+          </w:p>
+          <w:p>
+            <w:pPr>
+              <w:pStyle w:val="Paragraphedeliste"/>
+              <w:numPr>
+                <w:ilvl w:val="0"/>
+                <w:numId w:val="2"/>
+              </w:numPr>
+            </w:pPr>
+            <w:r>
               <w:t>Mémoriser les classements, les scores, les points, les tournois</w:t>
+            </w:r>
+            <w:r>
+              <w:t>.</w:t>
             </w:r>
           </w:p>
           <w:p>
@@ -716,10 +767,7 @@
     </w:p>
     <w:p>
       <w:r>
-        <w:t xml:space="preserve">Pour : </w:t>
-      </w:r>
-      <w:r>
-        <w:t xml:space="preserve">les organisateurs de tournoi </w:t>
+        <w:t xml:space="preserve">Pour : les organisateurs de tournoi </w:t>
       </w:r>
       <w:proofErr w:type="spellStart"/>
       <w:r>
@@ -729,18 +777,12 @@
     </w:p>
     <w:p>
       <w:r>
-        <w:t xml:space="preserve">Qui souhaitent : </w:t>
-      </w:r>
-      <w:r>
-        <w:t>veulent un outil de gestion simple et efficace</w:t>
+        <w:t>Qui souhaitent : veulent un outil de gestion simple et efficace</w:t>
       </w:r>
     </w:p>
     <w:p>
       <w:r>
-        <w:t>Notre produit est</w:t>
-      </w:r>
-      <w:r>
-        <w:t> :</w:t>
+        <w:t>Notre produit est :</w:t>
       </w:r>
       <w:r>
         <w:rPr>
@@ -759,6 +801,7 @@
     </w:p>
     <w:p>
       <w:r>
+        <w:lastRenderedPageBreak/>
         <w:t xml:space="preserve">Permet de : </w:t>
       </w:r>
       <w:r>
@@ -767,8 +810,6 @@
       <w:r>
         <w:t>l’utilisation et d’accéder facilement à l’information ainsi que d’avoir des fonctionnalités spécifiques.</w:t>
       </w:r>
-      <w:bookmarkStart w:id="0" w:name="_GoBack"/>
-      <w:bookmarkEnd w:id="0"/>
     </w:p>
     <w:p/>
     <w:sectPr>

</xml_diff>